<commit_message>
Finalize data for database
</commit_message>
<xml_diff>
--- a/info.docx
+++ b/info.docx
@@ -1879,6 +1879,7 @@
         <w:t>) Over(Order By EmployeeNumber) AS PayId,HourlyRate,MonthlyIncome,MonthlyRate,PercentSalaryHike,OverTime FROM new_schema.`cmpg323 project 2 dataset`;</w:t>
       </w:r>
     </w:p>
+    <w:p/>
     <w:p>
       <w:r>
         <w:t xml:space="preserve">SELECT </w:t>
@@ -1898,13 +1899,157 @@
       <w:proofErr w:type="gramEnd"/>
       <w:r>
         <w:t>) Over(Order By EmployeeNumber) AS HistoryID,NumCompaniesWorked,TotalWorkingYears,YearsAtCompany,YearsInCurrentRole,YearsSinceLastPromotion,TrainingTimesLastYear FROM new_schema.`cmpg323 project 2 dataset`;</w:t>
+      </w:r>
+    </w:p>
+    <w:p/>
+    <w:p>
+      <w:pPr>
+        <w:rPr>
+          <w:rFonts w:ascii="Consolas" w:hAnsi="Consolas" w:cs="Consolas"/>
+          <w:color w:val="0000FF"/>
+          <w:sz w:val="19"/>
+          <w:szCs w:val="19"/>
+        </w:rPr>
+      </w:pPr>
+      <w:r>
+        <w:rPr>
+          <w:rFonts w:ascii="Consolas" w:hAnsi="Consolas" w:cs="Consolas"/>
+          <w:color w:val="0000FF"/>
+          <w:sz w:val="19"/>
+          <w:szCs w:val="19"/>
+        </w:rPr>
+        <w:t xml:space="preserve">select </w:t>
+      </w:r>
+      <w:proofErr w:type="spellStart"/>
+      <w:r>
+        <w:rPr>
+          <w:rFonts w:ascii="Consolas" w:hAnsi="Consolas" w:cs="Consolas"/>
+          <w:color w:val="0000FF"/>
+          <w:sz w:val="19"/>
+          <w:szCs w:val="19"/>
+        </w:rPr>
+        <w:t>row_</w:t>
+      </w:r>
+      <w:proofErr w:type="gramStart"/>
+      <w:r>
+        <w:rPr>
+          <w:rFonts w:ascii="Consolas" w:hAnsi="Consolas" w:cs="Consolas"/>
+          <w:color w:val="0000FF"/>
+          <w:sz w:val="19"/>
+          <w:szCs w:val="19"/>
+        </w:rPr>
+        <w:t>number</w:t>
+      </w:r>
+      <w:proofErr w:type="spellEnd"/>
+      <w:r>
+        <w:rPr>
+          <w:rFonts w:ascii="Consolas" w:hAnsi="Consolas" w:cs="Consolas"/>
+          <w:color w:val="0000FF"/>
+          <w:sz w:val="19"/>
+          <w:szCs w:val="19"/>
+        </w:rPr>
+        <w:t>(</w:t>
+      </w:r>
+      <w:proofErr w:type="gramEnd"/>
+      <w:r>
+        <w:rPr>
+          <w:rFonts w:ascii="Consolas" w:hAnsi="Consolas" w:cs="Consolas"/>
+          <w:color w:val="0000FF"/>
+          <w:sz w:val="19"/>
+          <w:szCs w:val="19"/>
+        </w:rPr>
+        <w:t>) Over(Order by EmployeeNumber) as empOtherID,BusinessTravel,EmployeeCount,StandardHours,StockOptionLevel,Education,EducationField from new_schema.`cmpg323 project 2 dataset`</w:t>
+      </w:r>
+      <w:r>
+        <w:rPr>
+          <w:rFonts w:ascii="Consolas" w:hAnsi="Consolas" w:cs="Consolas"/>
+          <w:color w:val="0000FF"/>
+          <w:sz w:val="19"/>
+          <w:szCs w:val="19"/>
+        </w:rPr>
+        <w:t>;</w:t>
+      </w:r>
+    </w:p>
+    <w:p/>
+    <w:p>
+      <w:r>
+        <w:t xml:space="preserve">Select </w:t>
+      </w:r>
+      <w:proofErr w:type="gramStart"/>
+      <w:r>
+        <w:t>a.EmployeeNumber</w:t>
+      </w:r>
+      <w:proofErr w:type="gramEnd"/>
+      <w:r>
+        <w:t xml:space="preserve">,a.Age,a.Gender,a.DistanceFromHome,a.MaritalStatus,a.RelationshipSatisfaction,a.Over18,(select </w:t>
+      </w:r>
+      <w:proofErr w:type="spellStart"/>
+      <w:r>
+        <w:t>a.DepartmentId</w:t>
+      </w:r>
+      <w:proofErr w:type="spellEnd"/>
+      <w:r>
+        <w:t xml:space="preserve"> from </w:t>
+      </w:r>
+      <w:proofErr w:type="spellStart"/>
+      <w:r>
+        <w:t>new_schema.tbl_department</w:t>
+      </w:r>
+      <w:proofErr w:type="spellEnd"/>
+      <w:r>
+        <w:t xml:space="preserve"> as a, new_schema.`cmpg323 project 2 dataset` as </w:t>
+      </w:r>
+      <w:proofErr w:type="spellStart"/>
+      <w:r>
+        <w:t>b,new_schema.tbl_job</w:t>
+      </w:r>
+      <w:proofErr w:type="spellEnd"/>
+      <w:r>
+        <w:t xml:space="preserve"> as c Where </w:t>
+      </w:r>
+      <w:proofErr w:type="spellStart"/>
+      <w:r>
+        <w:t>a.Department</w:t>
+      </w:r>
+      <w:proofErr w:type="spellEnd"/>
+      <w:r>
+        <w:t xml:space="preserve"> = </w:t>
+      </w:r>
+      <w:proofErr w:type="spellStart"/>
+      <w:r>
+        <w:t>b.Department</w:t>
+      </w:r>
+      <w:proofErr w:type="spellEnd"/>
+      <w:r>
+        <w:t xml:space="preserve"> and </w:t>
+      </w:r>
+      <w:proofErr w:type="spellStart"/>
+      <w:r>
+        <w:t>b.JobRole</w:t>
+      </w:r>
+      <w:proofErr w:type="spellEnd"/>
+      <w:r>
+        <w:t xml:space="preserve"> = </w:t>
+      </w:r>
+      <w:proofErr w:type="spellStart"/>
+      <w:r>
+        <w:t>c.JobRole</w:t>
+      </w:r>
+      <w:proofErr w:type="spellEnd"/>
+      <w:r>
+        <w:t xml:space="preserve">) from new_schema.`cmpg323 project 2 dataset` as </w:t>
+      </w:r>
+      <w:proofErr w:type="spellStart"/>
+      <w:r>
+        <w:t>a,new_schema.tbl_department</w:t>
+      </w:r>
+      <w:proofErr w:type="spellEnd"/>
+      <w:r>
+        <w:t xml:space="preserve"> as b</w:t>
       </w:r>
       <w:bookmarkStart w:id="0" w:name="_GoBack"/>
       <w:bookmarkEnd w:id="0"/>
     </w:p>
-    <w:p/>
-    <w:p/>
-    <w:p/>
     <w:p/>
     <w:p/>
     <w:p/>

</xml_diff>